<commit_message>
Finish Ch.6 - 3087
</commit_message>
<xml_diff>
--- a/Chapter 6.docx
+++ b/Chapter 6.docx
@@ -1541,7 +1541,17 @@
         <w:t xml:space="preserve"> the</w:t>
       </w:r>
       <w:r>
-        <w:t xml:space="preserve"> spirit of this woman? </w:t>
+        <w:t xml:space="preserve"> </w:t>
+      </w:r>
+      <w:r>
+        <w:rPr>
+          <w:i/>
+          <w:iCs/>
+        </w:rPr>
+        <w:t>spirit</w:t>
+      </w:r>
+      <w:r>
+        <w:t xml:space="preserve"> of this woman? </w:t>
       </w:r>
       <w:r>
         <w:t>Like, h</w:t>
@@ -1564,11 +1574,564 @@
         <w:t>Emma gave a small, helpless shrug. “I told you you’d think I was crazy.”</w:t>
       </w:r>
     </w:p>
-    <w:p/>
-    <w:p>
-      <w:pPr>
-        <w:ind w:firstLine="720"/>
-      </w:pPr>
+    <w:p>
+      <w:pPr>
+        <w:ind w:firstLine="720"/>
+      </w:pPr>
+      <w:r>
+        <w:t xml:space="preserve">Gracie shook her head in disbelief, turning back to the two women on the screen. She stayed quiet for a long moment before huffing, “No </w:t>
+      </w:r>
+      <w:r>
+        <w:t>crazier</w:t>
+      </w:r>
+      <w:r>
+        <w:t xml:space="preserve"> than a mystical library that turns middle-schoolers upside down.”</w:t>
+      </w:r>
+    </w:p>
+    <w:p>
+      <w:pPr>
+        <w:ind w:firstLine="720"/>
+      </w:pPr>
+      <w:r>
+        <w:t>Emma didn’t realize she’d been holding her breath until she let it out just then.</w:t>
+      </w:r>
+    </w:p>
+    <w:p>
+      <w:pPr>
+        <w:ind w:firstLine="720"/>
+      </w:pPr>
+      <w:r>
+        <w:t xml:space="preserve">Gracie tilted her head at </w:t>
+      </w:r>
+      <w:r>
+        <w:t xml:space="preserve">Emma, </w:t>
+      </w:r>
+      <w:r>
+        <w:t>eyes narrowing as the dominoes started to fall. “So, you… saw a ghost? Like, for real life? In this very library?”</w:t>
+      </w:r>
+    </w:p>
+    <w:p>
+      <w:pPr>
+        <w:ind w:firstLine="720"/>
+      </w:pPr>
+      <w:r>
+        <w:t>“Yep.”</w:t>
+      </w:r>
+    </w:p>
+    <w:p>
+      <w:pPr>
+        <w:ind w:firstLine="720"/>
+      </w:pPr>
+      <w:r>
+        <w:t xml:space="preserve">Gracie looked around the room as though the spirit might pop out at any moment. “And you </w:t>
+      </w:r>
+      <w:r>
+        <w:rPr>
+          <w:i/>
+          <w:iCs/>
+        </w:rPr>
+        <w:t>still</w:t>
+      </w:r>
+      <w:r>
+        <w:t xml:space="preserve"> came back here after that?”</w:t>
+      </w:r>
+    </w:p>
+    <w:p>
+      <w:pPr>
+        <w:ind w:firstLine="720"/>
+      </w:pPr>
+      <w:r>
+        <w:t xml:space="preserve">It dawned on Emma then just how crazy that might have been—seeing a </w:t>
+      </w:r>
+      <w:proofErr w:type="gramStart"/>
+      <w:r>
+        <w:t>ghost, and</w:t>
+      </w:r>
+      <w:proofErr w:type="gramEnd"/>
+      <w:r>
+        <w:t xml:space="preserve"> then returning the very next day. She chuckled, pulling her knees up to her chest. “All week, actually.”</w:t>
+      </w:r>
+    </w:p>
+    <w:p>
+      <w:pPr>
+        <w:ind w:firstLine="720"/>
+      </w:pPr>
+      <w:r>
+        <w:t>Gracie’s jaw dropped. “Why?”</w:t>
+      </w:r>
+    </w:p>
+    <w:p>
+      <w:pPr>
+        <w:ind w:firstLine="720"/>
+      </w:pPr>
+      <w:r>
+        <w:lastRenderedPageBreak/>
+        <w:t xml:space="preserve">Emma shrugged. “I had to see if I could find out anything. I knew my mind wouldn’t let it go if I didn’t try. And, if nothing else, just to </w:t>
+      </w:r>
+      <w:r>
+        <w:t xml:space="preserve">try and </w:t>
+      </w:r>
+      <w:r>
+        <w:t>prove to myself I wasn’t crazy. That it wasn’t some wacky dream.”</w:t>
+      </w:r>
+    </w:p>
+    <w:p>
+      <w:pPr>
+        <w:ind w:firstLine="720"/>
+      </w:pPr>
+      <w:r>
+        <w:t>Gracie nodded slowly. “And did you learn anything?”</w:t>
+      </w:r>
+    </w:p>
+    <w:p>
+      <w:pPr>
+        <w:ind w:firstLine="720"/>
+      </w:pPr>
+      <w:r>
+        <w:t>Emma pressed her lips thin and shook her head. “Not really. A bit of town history and a bunch of random ghost facts—but who knows if any of that’s even true.”</w:t>
+      </w:r>
+    </w:p>
+    <w:p>
+      <w:pPr>
+        <w:ind w:firstLine="720"/>
+      </w:pPr>
+      <w:r>
+        <w:t>Gracie tucked her legs beneath her chair and smiled faintly. “You’re brave.”</w:t>
+      </w:r>
+    </w:p>
+    <w:p>
+      <w:pPr>
+        <w:ind w:firstLine="720"/>
+      </w:pPr>
+      <w:r>
+        <w:t>Emma huffed. “I don’t know about that…”</w:t>
+      </w:r>
+    </w:p>
+    <w:p>
+      <w:pPr>
+        <w:ind w:firstLine="720"/>
+      </w:pPr>
+      <w:r>
+        <w:t>Gracie flapped her lips. “Please. Don’t be modest. I don’t know many people who’d see a real-life ghost and then waltz back into the same place the next day.”</w:t>
+      </w:r>
+    </w:p>
+    <w:p>
+      <w:pPr>
+        <w:ind w:firstLine="720"/>
+      </w:pPr>
+      <w:r>
+        <w:t>Emma couldn’t help but smile.</w:t>
+      </w:r>
+    </w:p>
+    <w:p>
+      <w:pPr>
+        <w:ind w:firstLine="720"/>
+      </w:pPr>
+      <w:r>
+        <w:t xml:space="preserve">Gracie </w:t>
+      </w:r>
+      <w:r>
+        <w:t xml:space="preserve">reached down and </w:t>
+      </w:r>
+      <w:r>
+        <w:t xml:space="preserve">pulled </w:t>
+      </w:r>
+      <w:r>
+        <w:t xml:space="preserve">out a </w:t>
+      </w:r>
+      <w:r>
+        <w:t>sleeve of Oreos from her backpack</w:t>
+      </w:r>
+      <w:r>
+        <w:t xml:space="preserve">, setting </w:t>
+      </w:r>
+      <w:r>
+        <w:t>them on the table between the</w:t>
+      </w:r>
+      <w:r>
+        <w:t xml:space="preserve"> two of them</w:t>
+      </w:r>
+      <w:r>
+        <w:t xml:space="preserve"> to share. Tucking her hair behind her ears, she looked at Emma with mock seriousness. “Tell. Me. </w:t>
+      </w:r>
+      <w:r>
+        <w:rPr>
+          <w:i/>
+          <w:iCs/>
+        </w:rPr>
+        <w:t>Everything.</w:t>
+      </w:r>
+      <w:r>
+        <w:t>”</w:t>
+      </w:r>
+    </w:p>
+    <w:p>
+      <w:pPr>
+        <w:ind w:firstLine="720"/>
+      </w:pPr>
+      <w:r>
+        <w:t xml:space="preserve">Emma chuckled, grabbed an Oreo—and did just that. </w:t>
+      </w:r>
+    </w:p>
+    <w:p>
+      <w:pPr>
+        <w:ind w:firstLine="720"/>
+      </w:pPr>
+      <w:r>
+        <w:t xml:space="preserve">She told Gracie how the ghost looked, how it felt, how she’d reacted. What the woman did. What she said. How Emma tripped, and how the ghost-librarian stood over the banister looking down at her. With every word, Gracie’s eyes grew wider, </w:t>
+      </w:r>
+      <w:proofErr w:type="gramStart"/>
+      <w:r>
+        <w:t>rounder—</w:t>
+      </w:r>
+      <w:proofErr w:type="gramEnd"/>
+      <w:r>
+        <w:t>until they seemed impossibly large.</w:t>
+      </w:r>
+    </w:p>
+    <w:p>
+      <w:pPr>
+        <w:ind w:firstLine="720"/>
+      </w:pPr>
+      <w:r>
+        <w:t>“</w:t>
+      </w:r>
+      <w:r>
+        <w:t>… a</w:t>
+      </w:r>
+      <w:r>
+        <w:t>nd have you come back here since then?” Gracie asked. “At night, I mean?”</w:t>
+      </w:r>
+    </w:p>
+    <w:p>
+      <w:pPr>
+        <w:ind w:firstLine="720"/>
+      </w:pPr>
+      <w:r>
+        <w:t xml:space="preserve">“Heck. No.” Emma laughed, and Gracie joined in. “You might call me brave, but I’m not </w:t>
+      </w:r>
+      <w:r>
+        <w:rPr>
+          <w:i/>
+          <w:iCs/>
+        </w:rPr>
+        <w:t>that</w:t>
+      </w:r>
+      <w:r>
+        <w:t xml:space="preserve"> brave.”</w:t>
+      </w:r>
+    </w:p>
+    <w:p>
+      <w:pPr>
+        <w:ind w:firstLine="720"/>
+      </w:pPr>
+      <w:r>
+        <w:t>Emma’s eyes drifted toward the floor. “Although—admittedly—I have been… considering it. Seeing as the most I’ve found about this ghost woman is randomly stumbling into you with her picture up, it was the only next thing I could think to do. But truthfully…” She gave a small, nervous laugh. “I doubt I’d have had the courage to come back by myself.”</w:t>
+      </w:r>
+    </w:p>
+    <w:p>
+      <w:pPr>
+        <w:ind w:firstLine="720"/>
+      </w:pPr>
+      <w:r>
+        <w:t>Gracie drummed her fingers along the table, mulling something over. Then she turned to Emma, a spark of mischief lighting her eyes. “Let’s do</w:t>
+      </w:r>
+      <w:r>
+        <w:t xml:space="preserve"> it</w:t>
+      </w:r>
+      <w:r>
+        <w:t>.”</w:t>
+      </w:r>
+    </w:p>
+    <w:p>
+      <w:pPr>
+        <w:ind w:firstLine="720"/>
+      </w:pPr>
+      <w:r>
+        <w:t>Emma cocked her head. “…Do what?”</w:t>
+      </w:r>
+    </w:p>
+    <w:p>
+      <w:pPr>
+        <w:ind w:firstLine="720"/>
+      </w:pPr>
+      <w:r>
+        <w:lastRenderedPageBreak/>
+        <w:t xml:space="preserve">“Come here. At night. </w:t>
+      </w:r>
+      <w:r>
+        <w:t>S</w:t>
+      </w:r>
+      <w:r>
+        <w:t xml:space="preserve">ee if we can find the old broad—and </w:t>
+      </w:r>
+      <w:r>
+        <w:t xml:space="preserve">who knows, </w:t>
+      </w:r>
+      <w:r>
+        <w:t xml:space="preserve">maybe </w:t>
+      </w:r>
+      <w:r>
+        <w:t xml:space="preserve">we’ll also </w:t>
+      </w:r>
+      <w:r>
+        <w:t xml:space="preserve">figure out why </w:t>
+      </w:r>
+      <w:r>
+        <w:t xml:space="preserve">some of the </w:t>
+      </w:r>
+      <w:r>
+        <w:t xml:space="preserve">kids </w:t>
+      </w:r>
+      <w:r>
+        <w:t xml:space="preserve">at school </w:t>
+      </w:r>
+      <w:r>
+        <w:t>are acting all crazy with her.”</w:t>
+      </w:r>
+    </w:p>
+    <w:p>
+      <w:pPr>
+        <w:ind w:firstLine="720"/>
+      </w:pPr>
+      <w:r>
+        <w:t>Now it was Emma’s turn for her eyes to widen. “</w:t>
+      </w:r>
+      <w:r>
+        <w:t>Are</w:t>
+      </w:r>
+      <w:r>
+        <w:t xml:space="preserve"> you serious?”</w:t>
+      </w:r>
+    </w:p>
+    <w:p>
+      <w:pPr>
+        <w:ind w:firstLine="720"/>
+      </w:pPr>
+      <w:r>
+        <w:t>“Dead serious.” Gracie grinned. “Pun intended.”</w:t>
+      </w:r>
+    </w:p>
+    <w:p>
+      <w:pPr>
+        <w:ind w:firstLine="720"/>
+      </w:pPr>
+      <w:r>
+        <w:t>Emma blew out a breath and ran a hand through her hair. “I… I don’t…”</w:t>
+      </w:r>
+    </w:p>
+    <w:p>
+      <w:pPr>
+        <w:ind w:firstLine="720"/>
+      </w:pPr>
+      <w:r>
+        <w:t>“If you don’t want to, I get it. Seriously—no pressure. But…” Gracie’s voice lifted with nervous excitement. “I think… yeah, I think I’m going to.”</w:t>
+      </w:r>
+    </w:p>
+    <w:p>
+      <w:pPr>
+        <w:ind w:firstLine="720"/>
+      </w:pPr>
+      <w:r>
+        <w:t>“You are?”</w:t>
+      </w:r>
+    </w:p>
+    <w:p>
+      <w:pPr>
+        <w:ind w:firstLine="720"/>
+      </w:pPr>
+      <w:r>
+        <w:t>Gracie mulled it over for no more than a heartbeat. “Absolutely.”</w:t>
+      </w:r>
+    </w:p>
+    <w:p>
+      <w:pPr>
+        <w:ind w:firstLine="720"/>
+      </w:pPr>
+      <w:r>
+        <w:t>“When?”</w:t>
+      </w:r>
+    </w:p>
+    <w:p>
+      <w:pPr>
+        <w:ind w:firstLine="720"/>
+      </w:pPr>
+      <w:r>
+        <w:t>“Tonight, I think. It’s Friday—no school tomorrow, no volleyball practice… perfect night to stay up late.”</w:t>
+      </w:r>
+    </w:p>
+    <w:p>
+      <w:pPr>
+        <w:ind w:firstLine="720"/>
+      </w:pPr>
+      <w:r>
+        <w:t xml:space="preserve">Emma chewed on the inside of her lip. Butterflies swam in her stomach. She </w:t>
+      </w:r>
+      <w:r>
+        <w:rPr>
+          <w:i/>
+          <w:iCs/>
+        </w:rPr>
+        <w:t>wanted</w:t>
+      </w:r>
+      <w:r>
+        <w:t xml:space="preserve"> to go back too—she really did—but who was she kidding? She was downright scared.</w:t>
+      </w:r>
+      <w:r>
+        <w:t xml:space="preserve"> Who wouldn’t be.</w:t>
+      </w:r>
+      <w:r>
+        <w:t xml:space="preserve"> </w:t>
+      </w:r>
+    </w:p>
+    <w:p>
+      <w:pPr>
+        <w:ind w:firstLine="720"/>
+      </w:pPr>
+      <w:r>
+        <w:t>Still, she knew it was the next step if she wanted to keep following the rabbit hole she’d stumbled into.</w:t>
+      </w:r>
+    </w:p>
+    <w:p>
+      <w:pPr>
+        <w:ind w:firstLine="720"/>
+      </w:pPr>
+      <w:r>
+        <w:t>By herself, it would be terrifying. But with Gracie? Maybe not so bad</w:t>
+      </w:r>
+      <w:r>
+        <w:t xml:space="preserve">? </w:t>
+      </w:r>
+    </w:p>
+    <w:p>
+      <w:pPr>
+        <w:ind w:firstLine="720"/>
+      </w:pPr>
+      <w:r>
+        <w:t>And could she really let Gracie go alone? What if something happened to her? She’d never forgive herself.</w:t>
+      </w:r>
+    </w:p>
+    <w:p>
+      <w:pPr>
+        <w:ind w:firstLine="720"/>
+      </w:pPr>
+      <w:r>
+        <w:t>“Okay.” The word came out with more confidence than she felt—blurted before she could change her mind. “I’ll do it. I’ll come with you.”</w:t>
+      </w:r>
+    </w:p>
+    <w:p>
+      <w:pPr>
+        <w:ind w:firstLine="720"/>
+      </w:pPr>
+      <w:r>
+        <w:t>“You will?” Gracie’s eyes widened with relief.</w:t>
+      </w:r>
+    </w:p>
+    <w:p>
+      <w:pPr>
+        <w:ind w:firstLine="720"/>
+      </w:pPr>
+      <w:r>
+        <w:t>Emma smiled and nodded. “Yeah. Absolutely.”</w:t>
+      </w:r>
+    </w:p>
+    <w:p>
+      <w:pPr>
+        <w:ind w:firstLine="720"/>
+      </w:pPr>
+      <w:r>
+        <w:t>Gracie grinned back. “Alright… alright! We’re really going to do this.”</w:t>
+      </w:r>
+    </w:p>
+    <w:p>
+      <w:pPr>
+        <w:ind w:firstLine="720"/>
+      </w:pPr>
+      <w:r>
+        <w:t>Emma sighed. “We’re doing this—”</w:t>
+      </w:r>
+    </w:p>
+    <w:p>
+      <w:pPr>
+        <w:ind w:firstLine="720"/>
+      </w:pPr>
+      <w:r>
+        <w:t>“Girls!”</w:t>
+      </w:r>
+    </w:p>
+    <w:p>
+      <w:pPr>
+        <w:ind w:firstLine="720"/>
+      </w:pPr>
+      <w:r>
+        <w:t xml:space="preserve">Emma and Gracie screeched, nearly leaping from their </w:t>
+      </w:r>
+      <w:proofErr w:type="gramStart"/>
+      <w:r>
+        <w:t>seats—</w:t>
+      </w:r>
+      <w:proofErr w:type="gramEnd"/>
+      <w:r>
+        <w:t>startling poor Mrs. Cobbler enough to make her clutch her pearls.</w:t>
+      </w:r>
+    </w:p>
+    <w:p>
+      <w:pPr>
+        <w:ind w:firstLine="720"/>
+      </w:pPr>
+      <w:r>
+        <w:lastRenderedPageBreak/>
+        <w:t>“Ladies,” Mrs. Cobbler began again, regaining her composure. “The library is now closed. It’s time to leave.”</w:t>
+      </w:r>
+    </w:p>
+    <w:p>
+      <w:pPr>
+        <w:ind w:firstLine="720"/>
+      </w:pPr>
+      <w:r>
+        <w:t xml:space="preserve">Emma and Gracie exchanged </w:t>
+      </w:r>
+      <w:proofErr w:type="gramStart"/>
+      <w:r>
+        <w:t>a silent look</w:t>
+      </w:r>
+      <w:proofErr w:type="gramEnd"/>
+      <w:r>
+        <w:t xml:space="preserve">. </w:t>
+      </w:r>
+      <w:r>
+        <w:rPr>
+          <w:i/>
+          <w:iCs/>
+        </w:rPr>
+        <w:t>Tonight,</w:t>
+      </w:r>
+      <w:r>
+        <w:t xml:space="preserve"> their eyes both said.</w:t>
+      </w:r>
+    </w:p>
+    <w:p>
+      <w:pPr>
+        <w:ind w:firstLine="720"/>
+      </w:pPr>
+      <w:r>
+        <w:t>“I’ll text you,” Gracie murmured, slinging her bag over her shoulder as she brushed past Mrs. Cobbler, muttering apologies.</w:t>
+      </w:r>
+    </w:p>
+    <w:p>
+      <w:pPr>
+        <w:ind w:firstLine="720"/>
+      </w:pPr>
+      <w:r>
+        <w:rPr>
+          <w:i/>
+          <w:iCs/>
+        </w:rPr>
+        <w:t>Tonight,</w:t>
+      </w:r>
+      <w:r>
+        <w:t xml:space="preserve"> Emma thought again, a nervous smile tugging at her lips.</w:t>
+      </w:r>
     </w:p>
     <w:sectPr>
       <w:pgSz w:w="12240" w:h="15840"/>

</xml_diff>